<commit_message>
tukar coding mengikut comment yang daripada cik
</commit_message>
<xml_diff>
--- a/VICTOR .docx
+++ b/VICTOR .docx
@@ -35,10 +35,10 @@
           <w:noProof/>
         </w:rPr>
         <w:drawing>
-          <wp:inline distT="0" distB="0" distL="0" distR="0" wp14:anchorId="054F4501" wp14:editId="6F157A15">
-            <wp:extent cx="5731510" cy="4411980"/>
-            <wp:effectExtent l="0" t="0" r="2540" b="7620"/>
-            <wp:docPr id="1608201971" name="Picture 1"/>
+          <wp:inline distT="0" distB="0" distL="0" distR="0" wp14:anchorId="3ED245A5" wp14:editId="57876F63">
+            <wp:extent cx="3324074" cy="3352800"/>
+            <wp:effectExtent l="0" t="0" r="0" b="0"/>
+            <wp:docPr id="1351797191" name="Picture 2"/>
             <wp:cNvGraphicFramePr>
               <a:graphicFrameLocks xmlns:a="http://schemas.openxmlformats.org/drawingml/2006/main" noChangeAspect="1"/>
             </wp:cNvGraphicFramePr>
@@ -46,7 +46,7 @@
               <a:graphicData uri="http://schemas.openxmlformats.org/drawingml/2006/picture">
                 <pic:pic xmlns:pic="http://schemas.openxmlformats.org/drawingml/2006/picture">
                   <pic:nvPicPr>
-                    <pic:cNvPr id="0" name="Picture 1"/>
+                    <pic:cNvPr id="0" name="Picture 2"/>
                     <pic:cNvPicPr>
                       <a:picLocks noChangeAspect="1" noChangeArrowheads="1"/>
                     </pic:cNvPicPr>
@@ -67,7 +67,7 @@
                   <pic:spPr bwMode="auto">
                     <a:xfrm>
                       <a:off x="0" y="0"/>
-                      <a:ext cx="5731510" cy="4411980"/>
+                      <a:ext cx="3328749" cy="3357515"/>
                     </a:xfrm>
                     <a:prstGeom prst="rect">
                       <a:avLst/>
@@ -83,34 +83,15 @@
           </wp:inline>
         </w:drawing>
       </w:r>
-    </w:p>
-    <w:p>
-      <w:pPr>
-        <w:rPr>
-          <w:b/>
-          <w:bCs/>
-          <w:u w:val="single"/>
-        </w:rPr>
-      </w:pPr>
-      <w:r>
-        <w:rPr>
-          <w:b/>
-          <w:bCs/>
-          <w:u w:val="single"/>
-        </w:rPr>
-        <w:t>PAGE STATUS</w:t>
-      </w:r>
-    </w:p>
-    <w:p>
       <w:r>
         <w:rPr>
           <w:noProof/>
         </w:rPr>
         <w:drawing>
-          <wp:inline distT="0" distB="0" distL="0" distR="0" wp14:anchorId="6F850363" wp14:editId="0BF5C865">
-            <wp:extent cx="5021580" cy="2756695"/>
-            <wp:effectExtent l="0" t="0" r="7620" b="5715"/>
-            <wp:docPr id="597732413" name="Picture 2"/>
+          <wp:inline distT="0" distB="0" distL="0" distR="0" wp14:anchorId="23C691FA" wp14:editId="13AC6410">
+            <wp:extent cx="3534561" cy="2308860"/>
+            <wp:effectExtent l="0" t="0" r="8890" b="0"/>
+            <wp:docPr id="580025436" name="Picture 1"/>
             <wp:cNvGraphicFramePr>
               <a:graphicFrameLocks xmlns:a="http://schemas.openxmlformats.org/drawingml/2006/main" noChangeAspect="1"/>
             </wp:cNvGraphicFramePr>
@@ -118,7 +99,7 @@
               <a:graphicData uri="http://schemas.openxmlformats.org/drawingml/2006/picture">
                 <pic:pic xmlns:pic="http://schemas.openxmlformats.org/drawingml/2006/picture">
                   <pic:nvPicPr>
-                    <pic:cNvPr id="0" name="Picture 3"/>
+                    <pic:cNvPr id="0" name="Picture 1"/>
                     <pic:cNvPicPr>
                       <a:picLocks noChangeAspect="1" noChangeArrowheads="1"/>
                     </pic:cNvPicPr>
@@ -139,7 +120,87 @@
                   <pic:spPr bwMode="auto">
                     <a:xfrm>
                       <a:off x="0" y="0"/>
-                      <a:ext cx="5024577" cy="2758340"/>
+                      <a:ext cx="3539093" cy="2311821"/>
+                    </a:xfrm>
+                    <a:prstGeom prst="rect">
+                      <a:avLst/>
+                    </a:prstGeom>
+                    <a:noFill/>
+                    <a:ln>
+                      <a:noFill/>
+                    </a:ln>
+                  </pic:spPr>
+                </pic:pic>
+              </a:graphicData>
+            </a:graphic>
+          </wp:inline>
+        </w:drawing>
+      </w:r>
+    </w:p>
+    <w:p/>
+    <w:p/>
+    <w:p/>
+    <w:p/>
+    <w:p/>
+    <w:p/>
+    <w:p/>
+    <w:p>
+      <w:pPr>
+        <w:rPr>
+          <w:b/>
+          <w:bCs/>
+          <w:u w:val="single"/>
+        </w:rPr>
+      </w:pPr>
+      <w:r>
+        <w:rPr>
+          <w:b/>
+          <w:bCs/>
+          <w:u w:val="single"/>
+        </w:rPr>
+        <w:lastRenderedPageBreak/>
+        <w:t>PAGE STATUS</w:t>
+      </w:r>
+    </w:p>
+    <w:p>
+      <w:r>
+        <w:rPr>
+          <w:noProof/>
+        </w:rPr>
+        <w:drawing>
+          <wp:inline distT="0" distB="0" distL="0" distR="0" wp14:anchorId="092E552D" wp14:editId="7C819E8C">
+            <wp:extent cx="5731510" cy="5043170"/>
+            <wp:effectExtent l="0" t="0" r="2540" b="5080"/>
+            <wp:docPr id="712312190" name="Picture 3"/>
+            <wp:cNvGraphicFramePr>
+              <a:graphicFrameLocks xmlns:a="http://schemas.openxmlformats.org/drawingml/2006/main" noChangeAspect="1"/>
+            </wp:cNvGraphicFramePr>
+            <a:graphic xmlns:a="http://schemas.openxmlformats.org/drawingml/2006/main">
+              <a:graphicData uri="http://schemas.openxmlformats.org/drawingml/2006/picture">
+                <pic:pic xmlns:pic="http://schemas.openxmlformats.org/drawingml/2006/picture">
+                  <pic:nvPicPr>
+                    <pic:cNvPr id="0" name="Picture 5"/>
+                    <pic:cNvPicPr>
+                      <a:picLocks noChangeAspect="1" noChangeArrowheads="1"/>
+                    </pic:cNvPicPr>
+                  </pic:nvPicPr>
+                  <pic:blipFill>
+                    <a:blip r:embed="rId6">
+                      <a:extLst>
+                        <a:ext uri="{28A0092B-C50C-407E-A947-70E740481C1C}">
+                          <a14:useLocalDpi xmlns:a14="http://schemas.microsoft.com/office/drawing/2010/main" val="0"/>
+                        </a:ext>
+                      </a:extLst>
+                    </a:blip>
+                    <a:srcRect/>
+                    <a:stretch>
+                      <a:fillRect/>
+                    </a:stretch>
+                  </pic:blipFill>
+                  <pic:spPr bwMode="auto">
+                    <a:xfrm>
+                      <a:off x="0" y="0"/>
+                      <a:ext cx="5731510" cy="5043170"/>
                     </a:xfrm>
                     <a:prstGeom prst="rect">
                       <a:avLst/>

</xml_diff>